<commit_message>
document generate is complete
</commit_message>
<xml_diff>
--- a/backend/src/doc.docx
+++ b/backend/src/doc.docx
@@ -8,29 +8,14 @@
         <w:ind w:firstLine="709"/>
         <w:jc w:val="both"/>
       </w:pPr>
-      <w:proofErr w:type="spellStart"/>
       <w:r>
-        <w:t>Hello</w:t>
+        <w:t>Hello {d.firstname}</w:t>
       </w:r>
-      <w:proofErr w:type="spellEnd"/>
       <w:r>
-        <w:t xml:space="preserve"> {</w:t>
+        <w:t xml:space="preserve"> </w:t>
       </w:r>
-      <w:proofErr w:type="spellStart"/>
       <w:r>
-        <w:t>d.firstname</w:t>
-      </w:r>
-      <w:proofErr w:type="spellEnd"/>
-      <w:r>
-        <w:t>} {</w:t>
-      </w:r>
-      <w:proofErr w:type="spellStart"/>
-      <w:r>
-        <w:t>d.lastname</w:t>
-      </w:r>
-      <w:proofErr w:type="spellEnd"/>
-      <w:r>
-        <w:t>} !</w:t>
+        <w:t xml:space="preserve"> {d.lastname} !</w:t>
       </w:r>
     </w:p>
     <w:sectPr>

</xml_diff>